<commit_message>
made chapter 2.5.1, 3.2.1, 3.2.2 and 3.2.3
</commit_message>
<xml_diff>
--- a/Documentazione/Documentazione_Gestione_Parcheggi.docx
+++ b/Documentazione/Documentazione_Gestione_Parcheggi.docx
@@ -6224,14 +6224,7 @@
                 <w:sz w:val="16"/>
                 <w:szCs w:val="16"/>
               </w:rPr>
-              <w:t xml:space="preserve">Di seguito le specifiche da seguire per la </w:t>
-            </w:r>
-            <w:r>
-              <w:rPr>
-                <w:sz w:val="16"/>
-                <w:szCs w:val="16"/>
-              </w:rPr>
-              <w:t>gestione delle stampe</w:t>
+              <w:t>Di seguito le specifiche da seguire per la gestione delle stampe</w:t>
             </w:r>
           </w:p>
         </w:tc>
@@ -6650,15 +6643,7 @@
                 <w:sz w:val="16"/>
                 <w:szCs w:val="16"/>
               </w:rPr>
-              <w:t>0</w:t>
-            </w:r>
-            <w:r>
-              <w:rPr>
-                <w:b/>
-                <w:sz w:val="16"/>
-                <w:szCs w:val="16"/>
-              </w:rPr>
-              <w:t>7</w:t>
+              <w:t>07</w:t>
             </w:r>
           </w:p>
         </w:tc>
@@ -6717,14 +6702,7 @@
                 <w:sz w:val="16"/>
                 <w:szCs w:val="16"/>
               </w:rPr>
-              <w:t xml:space="preserve">Gestione </w:t>
-            </w:r>
-            <w:r>
-              <w:rPr>
-                <w:sz w:val="16"/>
-                <w:szCs w:val="16"/>
-              </w:rPr>
-              <w:t>fatturazione</w:t>
+              <w:t>Gestione fatturazione</w:t>
             </w:r>
           </w:p>
         </w:tc>
@@ -6901,14 +6879,7 @@
                 <w:sz w:val="16"/>
                 <w:szCs w:val="16"/>
               </w:rPr>
-              <w:t xml:space="preserve">Di seguito le specifiche da seguire per la gestione delle </w:t>
-            </w:r>
-            <w:r>
-              <w:rPr>
-                <w:sz w:val="16"/>
-                <w:szCs w:val="16"/>
-              </w:rPr>
-              <w:t>fatturazioni</w:t>
+              <w:t>Di seguito le specifiche da seguire per la gestione delle fatturazioni</w:t>
             </w:r>
           </w:p>
         </w:tc>
@@ -7108,15 +7079,7 @@
                 <w:sz w:val="16"/>
                 <w:szCs w:val="16"/>
               </w:rPr>
-              <w:t>0</w:t>
-            </w:r>
-            <w:r>
-              <w:rPr>
-                <w:b/>
-                <w:sz w:val="16"/>
-                <w:szCs w:val="16"/>
-              </w:rPr>
-              <w:t>8</w:t>
+              <w:t>08</w:t>
             </w:r>
           </w:p>
         </w:tc>
@@ -7518,17 +7481,14 @@
     </w:p>
     <w:p>
       <w:pPr>
-        <w:rPr>
-          <w:lang w:val="it-IT"/>
-        </w:rPr>
-      </w:pPr>
-    </w:p>
-    <w:p>
-      <w:pPr>
         <w:pStyle w:val="Titolo2"/>
       </w:pPr>
+      <w:r>
+        <w:br w:type="page"/>
+      </w:r>
       <w:bookmarkStart w:id="8" w:name="_Toc18676060"/>
       <w:r>
+        <w:lastRenderedPageBreak/>
         <w:t>Pianificazione</w:t>
       </w:r>
       <w:bookmarkEnd w:id="8"/>
@@ -7561,7 +7521,7 @@
             <v:path o:extrusionok="f" gradientshapeok="t" o:connecttype="rect"/>
             <o:lock v:ext="edit" aspectratio="t"/>
           </v:shapetype>
-          <v:shape id="_x0000_i1029" type="#_x0000_t75" style="width:481pt;height:139.25pt" o:bordertopcolor="this" o:borderleftcolor="this" o:borderbottomcolor="this" o:borderrightcolor="this">
+          <v:shape id="_x0000_i1025" type="#_x0000_t75" style="width:480.75pt;height:139.15pt" o:bordertopcolor="this" o:borderleftcolor="this" o:borderbottomcolor="this" o:borderrightcolor="this">
             <v:imagedata r:id="rId8" o:title="GanttPreventivo"/>
             <w10:bordertop type="single" width="4"/>
             <w10:borderleft type="single" width="4"/>
@@ -7638,72 +7598,199 @@
           <w:lang w:val="it-IT"/>
         </w:rPr>
       </w:pPr>
-      <w:r>
-        <w:rPr>
-          <w:lang w:val="it-IT"/>
-        </w:rPr>
-        <w:t>SDK, librerie, tools utilizzati pe</w:t>
-      </w:r>
-      <w:r>
-        <w:rPr>
-          <w:lang w:val="it-IT"/>
-        </w:rPr>
-        <w:t>r la realizzazione del progetto</w:t>
-      </w:r>
-      <w:r>
-        <w:rPr>
-          <w:lang w:val="it-IT"/>
-        </w:rPr>
-        <w:t xml:space="preserve"> </w:t>
-      </w:r>
-      <w:proofErr w:type="gramStart"/>
-      <w:r>
-        <w:rPr>
-          <w:lang w:val="it-IT"/>
-        </w:rPr>
-        <w:t>e</w:t>
-      </w:r>
-      <w:proofErr w:type="gramEnd"/>
-      <w:r>
-        <w:rPr>
-          <w:lang w:val="it-IT"/>
-        </w:rPr>
-        <w:t xml:space="preserve"> eventuali dipendenze</w:t>
-      </w:r>
-      <w:r>
-        <w:rPr>
-          <w:lang w:val="it-IT"/>
-        </w:rPr>
-        <w:t>.</w:t>
-      </w:r>
-    </w:p>
-    <w:p>
-      <w:pPr>
-        <w:rPr>
-          <w:lang w:val="it-IT"/>
-        </w:rPr>
-      </w:pPr>
-    </w:p>
-    <w:p>
-      <w:pPr>
-        <w:rPr>
-          <w:lang w:val="it-IT"/>
-        </w:rPr>
-      </w:pPr>
-    </w:p>
-    <w:p>
-      <w:pPr>
-        <w:rPr>
-          <w:lang w:val="it-IT"/>
-        </w:rPr>
-      </w:pPr>
-    </w:p>
-    <w:p>
-      <w:pPr>
-        <w:pStyle w:val="Titolo3"/>
-      </w:pPr>
       <w:bookmarkStart w:id="12" w:name="_Toc413411420"/>
       <w:bookmarkStart w:id="13" w:name="_Toc18676063"/>
+      <w:r>
+        <w:rPr>
+          <w:lang w:val="it-IT"/>
+        </w:rPr>
+        <w:t>I software utilizzati per la realizzazione di questo progetto sono:</w:t>
+      </w:r>
+    </w:p>
+    <w:p>
+      <w:pPr>
+        <w:pStyle w:val="Paragrafoelenco"/>
+        <w:numPr>
+          <w:ilvl w:val="0"/>
+          <w:numId w:val="27"/>
+        </w:numPr>
+        <w:rPr>
+          <w:lang w:val="it-IT"/>
+        </w:rPr>
+      </w:pPr>
+      <w:r>
+        <w:rPr>
+          <w:lang w:val="it-IT"/>
+        </w:rPr>
+        <w:t>Microsoft Word 2016</w:t>
+      </w:r>
+    </w:p>
+    <w:p>
+      <w:pPr>
+        <w:pStyle w:val="Paragrafoelenco"/>
+        <w:numPr>
+          <w:ilvl w:val="0"/>
+          <w:numId w:val="27"/>
+        </w:numPr>
+        <w:rPr>
+          <w:lang w:val="it-IT"/>
+        </w:rPr>
+      </w:pPr>
+      <w:r>
+        <w:rPr>
+          <w:lang w:val="it-IT"/>
+        </w:rPr>
+        <w:t>Visual Studio Code</w:t>
+      </w:r>
+    </w:p>
+    <w:p>
+      <w:pPr>
+        <w:pStyle w:val="Paragrafoelenco"/>
+        <w:numPr>
+          <w:ilvl w:val="0"/>
+          <w:numId w:val="27"/>
+        </w:numPr>
+        <w:rPr>
+          <w:lang w:val="it-IT"/>
+        </w:rPr>
+      </w:pPr>
+      <w:r>
+        <w:rPr>
+          <w:lang w:val="it-IT"/>
+        </w:rPr>
+        <w:t>Project</w:t>
+      </w:r>
+    </w:p>
+    <w:p>
+      <w:pPr>
+        <w:pStyle w:val="Paragrafoelenco"/>
+        <w:numPr>
+          <w:ilvl w:val="0"/>
+          <w:numId w:val="27"/>
+        </w:numPr>
+        <w:rPr>
+          <w:lang w:val="it-IT"/>
+        </w:rPr>
+      </w:pPr>
+      <w:r>
+        <w:rPr>
+          <w:lang w:val="it-IT"/>
+        </w:rPr>
+        <w:t>Google Chrome</w:t>
+      </w:r>
+    </w:p>
+    <w:p>
+      <w:pPr>
+        <w:pStyle w:val="Paragrafoelenco"/>
+        <w:numPr>
+          <w:ilvl w:val="0"/>
+          <w:numId w:val="27"/>
+        </w:numPr>
+        <w:rPr>
+          <w:lang w:val="it-IT"/>
+        </w:rPr>
+      </w:pPr>
+      <w:proofErr w:type="spellStart"/>
+      <w:r>
+        <w:rPr>
+          <w:lang w:val="it-IT"/>
+        </w:rPr>
+        <w:t>VMWare</w:t>
+      </w:r>
+      <w:proofErr w:type="spellEnd"/>
+      <w:r>
+        <w:rPr>
+          <w:lang w:val="it-IT"/>
+        </w:rPr>
+        <w:t xml:space="preserve"> Workstation</w:t>
+      </w:r>
+    </w:p>
+    <w:p>
+      <w:pPr>
+        <w:pStyle w:val="Paragrafoelenco"/>
+        <w:numPr>
+          <w:ilvl w:val="0"/>
+          <w:numId w:val="27"/>
+        </w:numPr>
+        <w:rPr>
+          <w:lang w:val="it-IT"/>
+        </w:rPr>
+      </w:pPr>
+      <w:r>
+        <w:rPr>
+          <w:lang w:val="it-IT"/>
+        </w:rPr>
+        <w:t>XAMPP 7.3.0-0</w:t>
+      </w:r>
+    </w:p>
+    <w:p>
+      <w:pPr>
+        <w:pStyle w:val="Paragrafoelenco"/>
+        <w:numPr>
+          <w:ilvl w:val="0"/>
+          <w:numId w:val="27"/>
+        </w:numPr>
+        <w:rPr>
+          <w:lang w:val="it-IT"/>
+        </w:rPr>
+      </w:pPr>
+      <w:r>
+        <w:rPr>
+          <w:lang w:val="it-IT"/>
+        </w:rPr>
+        <w:t>MySQL Workbench 8.0 CE</w:t>
+      </w:r>
+    </w:p>
+    <w:p>
+      <w:pPr>
+        <w:pStyle w:val="Paragrafoelenco"/>
+        <w:numPr>
+          <w:ilvl w:val="0"/>
+          <w:numId w:val="27"/>
+        </w:numPr>
+        <w:rPr>
+          <w:lang w:val="it-IT"/>
+        </w:rPr>
+      </w:pPr>
+      <w:proofErr w:type="spellStart"/>
+      <w:r>
+        <w:rPr>
+          <w:lang w:val="it-IT"/>
+        </w:rPr>
+        <w:t>draw.io</w:t>
+      </w:r>
+      <w:proofErr w:type="spellEnd"/>
+      <w:r>
+        <w:rPr>
+          <w:lang w:val="it-IT"/>
+        </w:rPr>
+        <w:t xml:space="preserve"> online</w:t>
+      </w:r>
+    </w:p>
+    <w:p>
+      <w:pPr>
+        <w:pStyle w:val="Paragrafoelenco"/>
+        <w:numPr>
+          <w:ilvl w:val="0"/>
+          <w:numId w:val="27"/>
+        </w:numPr>
+        <w:rPr>
+          <w:lang w:val="it-IT"/>
+        </w:rPr>
+      </w:pPr>
+      <w:proofErr w:type="spellStart"/>
+      <w:r>
+        <w:rPr>
+          <w:lang w:val="it-IT"/>
+        </w:rPr>
+        <w:t>SourceTree</w:t>
+      </w:r>
+      <w:proofErr w:type="spellEnd"/>
+    </w:p>
+    <w:p>
+      <w:pPr>
+        <w:pStyle w:val="Titolo3"/>
+      </w:pPr>
       <w:r>
         <w:t>Hardware</w:t>
       </w:r>
@@ -7844,6 +7931,19 @@
     </w:p>
     <w:p>
       <w:pPr>
+        <w:rPr>
+          <w:lang w:val="it-IT"/>
+        </w:rPr>
+      </w:pPr>
+      <w:r>
+        <w:rPr>
+          <w:lang w:val="it-IT"/>
+        </w:rPr>
+        <w:br w:type="page"/>
+      </w:r>
+    </w:p>
+    <w:p>
+      <w:pPr>
         <w:pStyle w:val="Titolo1"/>
       </w:pPr>
       <w:r>
@@ -7879,7 +7979,6 @@
       <w:bookmarkStart w:id="16" w:name="_Toc429059809"/>
       <w:bookmarkStart w:id="17" w:name="_Toc18676065"/>
       <w:r>
-        <w:lastRenderedPageBreak/>
         <w:t>Design dell’architettura del sistema</w:t>
       </w:r>
       <w:bookmarkEnd w:id="16"/>
@@ -8033,60 +8132,798 @@
     </w:p>
     <w:p>
       <w:pPr>
-        <w:rPr>
-          <w:lang w:val="it-IT"/>
-        </w:rPr>
-      </w:pPr>
-      <w:r>
-        <w:rPr>
-          <w:lang w:val="it-IT"/>
-        </w:rPr>
-        <w:t xml:space="preserve">Descrizione delle strutture di dati utilizzate dal programma in base agli attributi e le </w:t>
-      </w:r>
-      <w:r>
-        <w:rPr>
-          <w:lang w:val="it-IT"/>
-        </w:rPr>
-        <w:t>relazioni degli oggetti in uso.</w:t>
-      </w:r>
-    </w:p>
-    <w:p>
-      <w:pPr>
-        <w:rPr>
-          <w:lang w:val="it-IT"/>
-        </w:rPr>
-      </w:pPr>
-      <w:r>
-        <w:rPr>
-          <w:lang w:val="it-IT"/>
-        </w:rPr>
-        <w:t>Schema E-R, schema logico e descrizione.</w:t>
-      </w:r>
-    </w:p>
-    <w:p>
-      <w:pPr>
-        <w:rPr>
-          <w:lang w:val="it-IT"/>
-        </w:rPr>
-      </w:pPr>
-      <w:r>
-        <w:rPr>
-          <w:lang w:val="it-IT"/>
-        </w:rPr>
-        <w:t>Se il diagramma E-R viene modificato, sulla doc dovrà apparire l’ultima versione, mentre le vecchie saranno sui diari.</w:t>
-      </w:r>
+        <w:pStyle w:val="Titolo3"/>
+      </w:pPr>
+      <w:r>
+        <w:t>Diagramma E-R</w:t>
+      </w:r>
+    </w:p>
+    <w:p>
+      <w:pPr>
+        <w:rPr>
+          <w:lang w:val="it-IT"/>
+        </w:rPr>
+      </w:pPr>
+    </w:p>
+    <w:p>
+      <w:pPr>
+        <w:rPr>
+          <w:lang w:val="it-IT"/>
+        </w:rPr>
+      </w:pPr>
+      <w:r>
+        <w:rPr>
+          <w:noProof/>
+        </w:rPr>
+        <w:pict w14:anchorId="74E257F9">
+          <v:shape id="_x0000_s1027" type="#_x0000_t75" style="position:absolute;margin-left:55.5pt;margin-top:5.5pt;width:370.9pt;height:289.5pt;z-index:1;mso-position-horizontal-relative:text;mso-position-vertical-relative:text;mso-width-relative:page;mso-height-relative:page">
+            <v:imagedata r:id="rId9" o:title="db_finale"/>
+            <w10:wrap type="square"/>
+          </v:shape>
+        </w:pict>
+      </w:r>
+    </w:p>
+    <w:p>
+      <w:pPr>
+        <w:rPr>
+          <w:lang w:val="it-IT"/>
+        </w:rPr>
+      </w:pPr>
+    </w:p>
+    <w:p>
+      <w:pPr>
+        <w:rPr>
+          <w:lang w:val="it-IT"/>
+        </w:rPr>
+      </w:pPr>
+    </w:p>
+    <w:p>
+      <w:pPr>
+        <w:rPr>
+          <w:lang w:val="it-IT"/>
+        </w:rPr>
+      </w:pPr>
+    </w:p>
+    <w:p>
+      <w:pPr>
+        <w:rPr>
+          <w:lang w:val="it-IT"/>
+        </w:rPr>
+      </w:pPr>
+    </w:p>
+    <w:p>
+      <w:pPr>
+        <w:rPr>
+          <w:lang w:val="it-IT"/>
+        </w:rPr>
+      </w:pPr>
+    </w:p>
+    <w:p>
+      <w:pPr>
+        <w:rPr>
+          <w:lang w:val="it-IT"/>
+        </w:rPr>
+      </w:pPr>
+    </w:p>
+    <w:p>
+      <w:pPr>
+        <w:rPr>
+          <w:lang w:val="it-IT"/>
+        </w:rPr>
+      </w:pPr>
+    </w:p>
+    <w:p>
+      <w:pPr>
+        <w:rPr>
+          <w:lang w:val="it-IT"/>
+        </w:rPr>
+      </w:pPr>
+    </w:p>
+    <w:p>
+      <w:pPr>
+        <w:rPr>
+          <w:lang w:val="it-IT"/>
+        </w:rPr>
+      </w:pPr>
+    </w:p>
+    <w:p>
+      <w:pPr>
+        <w:rPr>
+          <w:lang w:val="it-IT"/>
+        </w:rPr>
+      </w:pPr>
+    </w:p>
+    <w:p>
+      <w:pPr>
+        <w:rPr>
+          <w:lang w:val="it-IT"/>
+        </w:rPr>
+      </w:pPr>
+    </w:p>
+    <w:p>
+      <w:pPr>
+        <w:rPr>
+          <w:lang w:val="it-IT"/>
+        </w:rPr>
+      </w:pPr>
+    </w:p>
+    <w:p>
+      <w:pPr>
+        <w:rPr>
+          <w:lang w:val="it-IT"/>
+        </w:rPr>
+      </w:pPr>
+    </w:p>
+    <w:p>
+      <w:pPr>
+        <w:rPr>
+          <w:lang w:val="it-IT"/>
+        </w:rPr>
+      </w:pPr>
+    </w:p>
+    <w:p>
+      <w:pPr>
+        <w:rPr>
+          <w:lang w:val="it-IT"/>
+        </w:rPr>
+      </w:pPr>
+    </w:p>
+    <w:p>
+      <w:pPr>
+        <w:rPr>
+          <w:lang w:val="it-IT"/>
+        </w:rPr>
+      </w:pPr>
+    </w:p>
+    <w:p>
+      <w:pPr>
+        <w:rPr>
+          <w:lang w:val="it-IT"/>
+        </w:rPr>
+      </w:pPr>
+    </w:p>
+    <w:p>
+      <w:pPr>
+        <w:rPr>
+          <w:lang w:val="it-IT"/>
+        </w:rPr>
+      </w:pPr>
+    </w:p>
+    <w:p>
+      <w:pPr>
+        <w:rPr>
+          <w:lang w:val="it-IT"/>
+        </w:rPr>
+      </w:pPr>
+    </w:p>
+    <w:p>
+      <w:pPr>
+        <w:rPr>
+          <w:lang w:val="it-IT"/>
+        </w:rPr>
+      </w:pPr>
+    </w:p>
+    <w:p>
+      <w:pPr>
+        <w:rPr>
+          <w:lang w:val="it-IT"/>
+        </w:rPr>
+      </w:pPr>
+    </w:p>
+    <w:p>
+      <w:pPr>
+        <w:rPr>
+          <w:lang w:val="it-IT"/>
+        </w:rPr>
+      </w:pPr>
+    </w:p>
+    <w:p>
+      <w:pPr>
+        <w:rPr>
+          <w:lang w:val="it-IT"/>
+        </w:rPr>
+      </w:pPr>
+    </w:p>
+    <w:p>
+      <w:pPr>
+        <w:rPr>
+          <w:lang w:val="it-IT"/>
+        </w:rPr>
+      </w:pPr>
+    </w:p>
+    <w:p>
+      <w:pPr>
+        <w:rPr>
+          <w:lang w:val="it-IT"/>
+        </w:rPr>
+      </w:pPr>
+    </w:p>
+    <w:p>
+      <w:pPr>
+        <w:rPr>
+          <w:lang w:val="it-IT"/>
+        </w:rPr>
+      </w:pPr>
+    </w:p>
+    <w:p>
+      <w:pPr>
+        <w:rPr>
+          <w:lang w:val="it-IT"/>
+        </w:rPr>
+      </w:pPr>
+    </w:p>
+    <w:p>
+      <w:pPr>
+        <w:rPr>
+          <w:lang w:val="it-IT"/>
+        </w:rPr>
+      </w:pPr>
+    </w:p>
+    <w:p>
+      <w:pPr>
+        <w:rPr>
+          <w:lang w:val="it-IT"/>
+        </w:rPr>
+      </w:pPr>
+    </w:p>
+    <w:p>
+      <w:pPr>
+        <w:rPr>
+          <w:lang w:val="it-IT"/>
+        </w:rPr>
+      </w:pPr>
+    </w:p>
+    <w:p>
+      <w:pPr>
+        <w:pStyle w:val="Titolo3"/>
+      </w:pPr>
+      <w:r>
+        <w:lastRenderedPageBreak/>
+        <w:t>Schema procedurale</w:t>
+      </w:r>
+    </w:p>
+    <w:p>
+      <w:pPr>
+        <w:rPr>
+          <w:lang w:val="it-IT"/>
+        </w:rPr>
+      </w:pPr>
+      <w:r>
+        <w:rPr>
+          <w:lang w:val="it-IT"/>
+        </w:rPr>
+        <w:t>Parametri(</w:t>
+      </w:r>
+      <w:r>
+        <w:rPr>
+          <w:u w:val="single"/>
+          <w:lang w:val="it-IT"/>
+        </w:rPr>
+        <w:t>id</w:t>
+      </w:r>
+      <w:r>
+        <w:rPr>
+          <w:lang w:val="it-IT"/>
+        </w:rPr>
+        <w:t xml:space="preserve">, </w:t>
+      </w:r>
+      <w:proofErr w:type="spellStart"/>
+      <w:r>
+        <w:rPr>
+          <w:lang w:val="it-IT"/>
+        </w:rPr>
+        <w:t>n_posteggi</w:t>
+      </w:r>
+      <w:proofErr w:type="spellEnd"/>
+      <w:r>
+        <w:rPr>
+          <w:lang w:val="it-IT"/>
+        </w:rPr>
+        <w:t xml:space="preserve">, costo, </w:t>
+      </w:r>
+      <w:proofErr w:type="spellStart"/>
+      <w:r>
+        <w:rPr>
+          <w:lang w:val="it-IT"/>
+        </w:rPr>
+        <w:t>data_aggiornamento</w:t>
+      </w:r>
+      <w:proofErr w:type="spellEnd"/>
+      <w:r>
+        <w:rPr>
+          <w:lang w:val="it-IT"/>
+        </w:rPr>
+        <w:t>)</w:t>
+      </w:r>
+    </w:p>
+    <w:p>
+      <w:pPr>
+        <w:rPr>
+          <w:lang w:val="it-IT"/>
+        </w:rPr>
+      </w:pPr>
+      <w:r>
+        <w:rPr>
+          <w:lang w:val="it-IT"/>
+        </w:rPr>
+        <w:t>Ruolo(</w:t>
+      </w:r>
+      <w:r>
+        <w:rPr>
+          <w:u w:val="single"/>
+          <w:lang w:val="it-IT"/>
+        </w:rPr>
+        <w:t>nome</w:t>
+      </w:r>
+      <w:r>
+        <w:rPr>
+          <w:lang w:val="it-IT"/>
+        </w:rPr>
+        <w:t>)</w:t>
+      </w:r>
+    </w:p>
+    <w:p>
+      <w:pPr>
+        <w:rPr>
+          <w:lang w:val="it-IT"/>
+        </w:rPr>
+      </w:pPr>
+      <w:r>
+        <w:rPr>
+          <w:lang w:val="it-IT"/>
+        </w:rPr>
+        <w:t>Utente(</w:t>
+      </w:r>
+      <w:r>
+        <w:rPr>
+          <w:u w:val="single"/>
+          <w:lang w:val="it-IT"/>
+        </w:rPr>
+        <w:t>id</w:t>
+      </w:r>
+      <w:r>
+        <w:rPr>
+          <w:lang w:val="it-IT"/>
+        </w:rPr>
+        <w:t xml:space="preserve">, ruolo(FK), nome, cognome, mail, via, </w:t>
+      </w:r>
+      <w:proofErr w:type="spellStart"/>
+      <w:r>
+        <w:rPr>
+          <w:lang w:val="it-IT"/>
+        </w:rPr>
+        <w:t>cap</w:t>
+      </w:r>
+      <w:proofErr w:type="spellEnd"/>
+      <w:r>
+        <w:rPr>
+          <w:lang w:val="it-IT"/>
+        </w:rPr>
+        <w:t xml:space="preserve">, citta, </w:t>
+      </w:r>
+      <w:proofErr w:type="spellStart"/>
+      <w:r>
+        <w:rPr>
+          <w:lang w:val="it-IT"/>
+        </w:rPr>
+        <w:t>tel</w:t>
+      </w:r>
+      <w:proofErr w:type="spellEnd"/>
+      <w:r>
+        <w:rPr>
+          <w:lang w:val="it-IT"/>
+        </w:rPr>
+        <w:t xml:space="preserve">, </w:t>
+      </w:r>
+      <w:proofErr w:type="spellStart"/>
+      <w:r>
+        <w:rPr>
+          <w:lang w:val="it-IT"/>
+        </w:rPr>
+        <w:t>data_r</w:t>
+      </w:r>
+      <w:proofErr w:type="spellEnd"/>
+      <w:r>
+        <w:rPr>
+          <w:lang w:val="it-IT"/>
+        </w:rPr>
+        <w:t>, attivo, password)</w:t>
+      </w:r>
+    </w:p>
+    <w:p>
+      <w:pPr>
+        <w:rPr>
+          <w:lang w:val="it-IT"/>
+        </w:rPr>
+      </w:pPr>
+      <w:r>
+        <w:rPr>
+          <w:lang w:val="it-IT"/>
+        </w:rPr>
+        <w:t>Posteggio(</w:t>
+      </w:r>
+      <w:r>
+        <w:rPr>
+          <w:u w:val="single"/>
+          <w:lang w:val="it-IT"/>
+        </w:rPr>
+        <w:t>id</w:t>
+      </w:r>
+      <w:r>
+        <w:rPr>
+          <w:lang w:val="it-IT"/>
+        </w:rPr>
+        <w:t xml:space="preserve">, </w:t>
+      </w:r>
+      <w:proofErr w:type="spellStart"/>
+      <w:r>
+        <w:rPr>
+          <w:lang w:val="it-IT"/>
+        </w:rPr>
+        <w:t>id_utente</w:t>
+      </w:r>
+      <w:proofErr w:type="spellEnd"/>
+      <w:r>
+        <w:rPr>
+          <w:lang w:val="it-IT"/>
+        </w:rPr>
+        <w:t xml:space="preserve">(FK), </w:t>
+      </w:r>
+      <w:proofErr w:type="spellStart"/>
+      <w:r>
+        <w:rPr>
+          <w:lang w:val="it-IT"/>
+        </w:rPr>
+        <w:t>disponibilita</w:t>
+      </w:r>
+      <w:proofErr w:type="spellEnd"/>
+      <w:r>
+        <w:rPr>
+          <w:lang w:val="it-IT"/>
+        </w:rPr>
+        <w:t xml:space="preserve">, </w:t>
+      </w:r>
+      <w:proofErr w:type="spellStart"/>
+      <w:r>
+        <w:rPr>
+          <w:lang w:val="it-IT"/>
+        </w:rPr>
+        <w:t>data_disp</w:t>
+      </w:r>
+      <w:proofErr w:type="spellEnd"/>
+      <w:r>
+        <w:rPr>
+          <w:lang w:val="it-IT"/>
+        </w:rPr>
+        <w:t xml:space="preserve">, </w:t>
+      </w:r>
+      <w:proofErr w:type="spellStart"/>
+      <w:r>
+        <w:rPr>
+          <w:lang w:val="it-IT"/>
+        </w:rPr>
+        <w:t>n_targa</w:t>
+      </w:r>
+      <w:proofErr w:type="spellEnd"/>
+      <w:r>
+        <w:rPr>
+          <w:lang w:val="it-IT"/>
+        </w:rPr>
+        <w:t>)</w:t>
+      </w:r>
+    </w:p>
+    <w:p>
+      <w:pPr>
+        <w:rPr>
+          <w:lang w:val="it-IT"/>
+        </w:rPr>
+      </w:pPr>
+      <w:r>
+        <w:rPr>
+          <w:lang w:val="it-IT"/>
+        </w:rPr>
+        <w:t>Prenotazione(</w:t>
+      </w:r>
+      <w:r>
+        <w:rPr>
+          <w:u w:val="single"/>
+          <w:lang w:val="it-IT"/>
+        </w:rPr>
+        <w:t>id</w:t>
+      </w:r>
+      <w:r>
+        <w:rPr>
+          <w:lang w:val="it-IT"/>
+        </w:rPr>
+        <w:t xml:space="preserve">, </w:t>
+      </w:r>
+      <w:proofErr w:type="spellStart"/>
+      <w:r>
+        <w:rPr>
+          <w:lang w:val="it-IT"/>
+        </w:rPr>
+        <w:t>id_utente</w:t>
+      </w:r>
+      <w:proofErr w:type="spellEnd"/>
+      <w:r>
+        <w:rPr>
+          <w:lang w:val="it-IT"/>
+        </w:rPr>
+        <w:t xml:space="preserve">(FK), </w:t>
+      </w:r>
+      <w:proofErr w:type="spellStart"/>
+      <w:r>
+        <w:rPr>
+          <w:lang w:val="it-IT"/>
+        </w:rPr>
+        <w:t>id_posteggio</w:t>
+      </w:r>
+      <w:proofErr w:type="spellEnd"/>
+      <w:r>
+        <w:rPr>
+          <w:lang w:val="it-IT"/>
+        </w:rPr>
+        <w:t xml:space="preserve">(FK), </w:t>
+      </w:r>
+      <w:proofErr w:type="spellStart"/>
+      <w:r>
+        <w:rPr>
+          <w:lang w:val="it-IT"/>
+        </w:rPr>
+        <w:t>id_parametri</w:t>
+      </w:r>
+      <w:proofErr w:type="spellEnd"/>
+      <w:r>
+        <w:rPr>
+          <w:lang w:val="it-IT"/>
+        </w:rPr>
+        <w:t xml:space="preserve">(FK), richiamo, </w:t>
+      </w:r>
+      <w:proofErr w:type="spellStart"/>
+      <w:r>
+        <w:rPr>
+          <w:lang w:val="it-IT"/>
+        </w:rPr>
+        <w:t>data_prenotazione</w:t>
+      </w:r>
+      <w:proofErr w:type="spellEnd"/>
+      <w:r>
+        <w:rPr>
+          <w:lang w:val="it-IT"/>
+        </w:rPr>
+        <w:t>)</w:t>
+      </w:r>
+    </w:p>
+    <w:p>
+      <w:pPr>
+        <w:pStyle w:val="Titolo3"/>
+      </w:pPr>
+      <w:r>
+        <w:t>Descrizione database</w:t>
+      </w:r>
+    </w:p>
+    <w:p>
+      <w:pPr>
+        <w:rPr>
+          <w:lang w:val="it-IT"/>
+        </w:rPr>
+      </w:pPr>
+      <w:r>
+        <w:rPr>
+          <w:lang w:val="it-IT"/>
+        </w:rPr>
+        <w:t>Il database è composto da 5 entità.</w:t>
+      </w:r>
+    </w:p>
+    <w:p>
+      <w:pPr>
+        <w:rPr>
+          <w:lang w:val="it-IT"/>
+        </w:rPr>
+      </w:pPr>
+    </w:p>
+    <w:p>
+      <w:pPr>
+        <w:rPr>
+          <w:lang w:val="it-IT"/>
+        </w:rPr>
+      </w:pPr>
+      <w:r>
+        <w:rPr>
+          <w:lang w:val="it-IT"/>
+        </w:rPr>
+        <w:t>L’entità PARAMETRI serve per contenere il numero di parcheggi disponibili, il costo di affitto di un parcheggio e la data dell’ultimo aggiornamento del costo.</w:t>
+      </w:r>
+    </w:p>
+    <w:p>
+      <w:pPr>
+        <w:rPr>
+          <w:lang w:val="it-IT"/>
+        </w:rPr>
+      </w:pPr>
+    </w:p>
+    <w:p>
+      <w:pPr>
+        <w:rPr>
+          <w:lang w:val="it-IT"/>
+        </w:rPr>
+      </w:pPr>
+      <w:r>
+        <w:rPr>
+          <w:lang w:val="it-IT"/>
+        </w:rPr>
+        <w:t>L’entità RUOLO contiene solo un campo ed è il nome del ruolo. Questo perché se in futuro si dovesse avere il bisogno di cambiare i nomi dei ruoli non si dovrà cambiare manualmente per tutti gli utenti.</w:t>
+      </w:r>
+    </w:p>
+    <w:p>
+      <w:pPr>
+        <w:rPr>
+          <w:lang w:val="it-IT"/>
+        </w:rPr>
+      </w:pPr>
+    </w:p>
+    <w:p>
+      <w:pPr>
+        <w:rPr>
+          <w:lang w:val="it-IT"/>
+        </w:rPr>
+      </w:pPr>
+      <w:r>
+        <w:rPr>
+          <w:lang w:val="it-IT"/>
+        </w:rPr>
+        <w:t xml:space="preserve">L’entità UTENTE rappresenta gli utenti del </w:t>
+      </w:r>
+      <w:proofErr w:type="spellStart"/>
+      <w:r>
+        <w:rPr>
+          <w:lang w:val="it-IT"/>
+        </w:rPr>
+        <w:t>db</w:t>
+      </w:r>
+      <w:proofErr w:type="spellEnd"/>
+      <w:r>
+        <w:rPr>
+          <w:lang w:val="it-IT"/>
+        </w:rPr>
+        <w:t xml:space="preserve"> e contiene le loro informazioni. L’attributo attivo serve per la verifica dell’e-mail perché finché non viene verificata il suo valore sarà su false e l’account sarà disabilitato.</w:t>
+      </w:r>
+      <w:r>
+        <w:rPr>
+          <w:lang w:val="it-IT"/>
+        </w:rPr>
+        <w:t xml:space="preserve"> L’attributo potrà inoltre essere settato a false se l’utente dovesse avere dei richiami su una fattura.</w:t>
+      </w:r>
+    </w:p>
+    <w:p>
+      <w:pPr>
+        <w:rPr>
+          <w:lang w:val="it-IT"/>
+        </w:rPr>
+      </w:pPr>
+    </w:p>
+    <w:p>
+      <w:pPr>
+        <w:rPr>
+          <w:lang w:val="it-IT"/>
+        </w:rPr>
+      </w:pPr>
+      <w:r>
+        <w:rPr>
+          <w:lang w:val="it-IT"/>
+        </w:rPr>
+        <w:t>L’entità POSTEGGIO rappresenta un posteggio e contiene i dati necessari al suo riconoscimento</w:t>
+      </w:r>
+      <w:r>
+        <w:rPr>
+          <w:lang w:val="it-IT"/>
+        </w:rPr>
+        <w:t xml:space="preserve">. Gli attributi </w:t>
+      </w:r>
+      <w:proofErr w:type="spellStart"/>
+      <w:r>
+        <w:rPr>
+          <w:lang w:val="it-IT"/>
+        </w:rPr>
+        <w:t>disponibilita</w:t>
+      </w:r>
+      <w:proofErr w:type="spellEnd"/>
+      <w:r>
+        <w:rPr>
+          <w:lang w:val="it-IT"/>
+        </w:rPr>
+        <w:t xml:space="preserve">, </w:t>
+      </w:r>
+      <w:proofErr w:type="spellStart"/>
+      <w:r>
+        <w:rPr>
+          <w:lang w:val="it-IT"/>
+        </w:rPr>
+        <w:t>data_disp</w:t>
+      </w:r>
+      <w:proofErr w:type="spellEnd"/>
+      <w:r>
+        <w:rPr>
+          <w:lang w:val="it-IT"/>
+        </w:rPr>
+        <w:t xml:space="preserve"> e </w:t>
+      </w:r>
+      <w:proofErr w:type="spellStart"/>
+      <w:r>
+        <w:rPr>
+          <w:lang w:val="it-IT"/>
+        </w:rPr>
+        <w:t>n_targa</w:t>
+      </w:r>
+      <w:proofErr w:type="spellEnd"/>
+      <w:r>
+        <w:rPr>
+          <w:lang w:val="it-IT"/>
+        </w:rPr>
+        <w:t xml:space="preserve"> verranno utilizzati se il parcheggio dovrà essere messo in offerta.</w:t>
+      </w:r>
+    </w:p>
+    <w:p>
+      <w:pPr>
+        <w:rPr>
+          <w:lang w:val="it-IT"/>
+        </w:rPr>
+      </w:pPr>
+    </w:p>
+    <w:p>
+      <w:pPr>
+        <w:rPr>
+          <w:lang w:val="it-IT"/>
+        </w:rPr>
+      </w:pPr>
+      <w:r>
+        <w:rPr>
+          <w:lang w:val="it-IT"/>
+        </w:rPr>
+        <w:t xml:space="preserve">L’entità PRENOTAZIONE serve per gestire le prenotazioni degli utenti di un parcheggio. L’attributo richiamo ha di default il valore false. Se la fattura riguardante quella prenotazione </w:t>
+      </w:r>
+      <w:proofErr w:type="gramStart"/>
+      <w:r>
+        <w:rPr>
+          <w:lang w:val="it-IT"/>
+        </w:rPr>
+        <w:t>non dovesse essere saldata</w:t>
+      </w:r>
+      <w:proofErr w:type="gramEnd"/>
+      <w:r>
+        <w:rPr>
+          <w:lang w:val="it-IT"/>
+        </w:rPr>
+        <w:t xml:space="preserve"> verrà settato a </w:t>
+      </w:r>
+      <w:proofErr w:type="spellStart"/>
+      <w:r>
+        <w:rPr>
+          <w:lang w:val="it-IT"/>
+        </w:rPr>
+        <w:t>true</w:t>
+      </w:r>
+      <w:proofErr w:type="spellEnd"/>
+      <w:r>
+        <w:rPr>
+          <w:lang w:val="it-IT"/>
+        </w:rPr>
+        <w:t xml:space="preserve"> e al prossimo richiamo l’utente verrà disabilitato.</w:t>
+      </w:r>
+      <w:bookmarkStart w:id="20" w:name="_GoBack"/>
+      <w:bookmarkEnd w:id="20"/>
     </w:p>
     <w:p>
       <w:pPr>
         <w:pStyle w:val="Titolo2"/>
       </w:pPr>
-      <w:bookmarkStart w:id="20" w:name="_Toc429059811"/>
-      <w:bookmarkStart w:id="21" w:name="_Toc18676067"/>
+      <w:bookmarkStart w:id="21" w:name="_Toc429059811"/>
+      <w:bookmarkStart w:id="22" w:name="_Toc18676067"/>
       <w:r>
         <w:t>Design delle interfacce</w:t>
       </w:r>
-      <w:bookmarkEnd w:id="20"/>
       <w:bookmarkEnd w:id="21"/>
+      <w:bookmarkEnd w:id="22"/>
     </w:p>
     <w:p>
       <w:pPr>
@@ -8111,13 +8948,13 @@
       <w:pPr>
         <w:pStyle w:val="Titolo2"/>
       </w:pPr>
-      <w:bookmarkStart w:id="22" w:name="_Toc429059812"/>
-      <w:bookmarkStart w:id="23" w:name="_Toc18676068"/>
+      <w:bookmarkStart w:id="23" w:name="_Toc429059812"/>
+      <w:bookmarkStart w:id="24" w:name="_Toc18676068"/>
       <w:r>
         <w:t>Design procedurale</w:t>
       </w:r>
-      <w:bookmarkEnd w:id="22"/>
       <w:bookmarkEnd w:id="23"/>
+      <w:bookmarkEnd w:id="24"/>
     </w:p>
     <w:p>
       <w:pPr>
@@ -8285,13 +9122,13 @@
           <w:bottom w:val="single" w:sz="4" w:space="1" w:color="auto"/>
         </w:pBdr>
       </w:pPr>
-      <w:bookmarkStart w:id="24" w:name="_Toc461179222"/>
-      <w:bookmarkStart w:id="25" w:name="_Toc18676069"/>
+      <w:bookmarkStart w:id="25" w:name="_Toc461179222"/>
+      <w:bookmarkStart w:id="26" w:name="_Toc18676069"/>
       <w:r>
         <w:t>Implementazione</w:t>
       </w:r>
-      <w:bookmarkEnd w:id="24"/>
       <w:bookmarkEnd w:id="25"/>
+      <w:bookmarkEnd w:id="26"/>
     </w:p>
     <w:p>
       <w:r>
@@ -8335,28 +9172,28 @@
           <w:lang w:val="it-IT"/>
         </w:rPr>
       </w:pPr>
-      <w:bookmarkStart w:id="26" w:name="_Toc461179223"/>
-      <w:bookmarkStart w:id="27" w:name="_Toc18676070"/>
+      <w:bookmarkStart w:id="27" w:name="_Toc461179223"/>
+      <w:bookmarkStart w:id="28" w:name="_Toc18676070"/>
       <w:r>
         <w:rPr>
           <w:lang w:val="it-IT"/>
         </w:rPr>
         <w:t>Test</w:t>
       </w:r>
-      <w:bookmarkEnd w:id="26"/>
       <w:bookmarkEnd w:id="27"/>
+      <w:bookmarkEnd w:id="28"/>
     </w:p>
     <w:p>
       <w:pPr>
         <w:pStyle w:val="Titolo2"/>
       </w:pPr>
-      <w:bookmarkStart w:id="28" w:name="_Toc461179224"/>
-      <w:bookmarkStart w:id="29" w:name="_Toc18676071"/>
+      <w:bookmarkStart w:id="29" w:name="_Toc461179224"/>
+      <w:bookmarkStart w:id="30" w:name="_Toc18676071"/>
       <w:r>
         <w:t>Protocollo di test</w:t>
       </w:r>
-      <w:bookmarkEnd w:id="28"/>
       <w:bookmarkEnd w:id="29"/>
+      <w:bookmarkEnd w:id="30"/>
     </w:p>
     <w:p>
       <w:pPr>
@@ -9390,14 +10227,14 @@
       <w:pPr>
         <w:pStyle w:val="Titolo2"/>
       </w:pPr>
-      <w:bookmarkStart w:id="30" w:name="_Toc461179225"/>
-      <w:bookmarkStart w:id="31" w:name="_Toc18676072"/>
+      <w:bookmarkStart w:id="31" w:name="_Toc461179225"/>
+      <w:bookmarkStart w:id="32" w:name="_Toc18676072"/>
       <w:r>
         <w:lastRenderedPageBreak/>
         <w:t>Risultati test</w:t>
       </w:r>
-      <w:bookmarkEnd w:id="30"/>
       <w:bookmarkEnd w:id="31"/>
+      <w:bookmarkEnd w:id="32"/>
     </w:p>
     <w:p>
       <w:pPr>
@@ -9416,16 +10253,14 @@
       <w:pPr>
         <w:pStyle w:val="Titolo2"/>
       </w:pPr>
-      <w:bookmarkStart w:id="32" w:name="_Toc461179226"/>
-      <w:bookmarkStart w:id="33" w:name="_Toc18676073"/>
+      <w:bookmarkStart w:id="33" w:name="_Toc461179226"/>
+      <w:bookmarkStart w:id="34" w:name="_Toc18676073"/>
       <w:r>
         <w:t>Mancanze</w:t>
       </w:r>
       <w:r>
         <w:t>/limitazioni conosciute</w:t>
       </w:r>
-      <w:bookmarkStart w:id="34" w:name="_GoBack"/>
-      <w:bookmarkEnd w:id="32"/>
       <w:bookmarkEnd w:id="33"/>
       <w:bookmarkEnd w:id="34"/>
     </w:p>
@@ -10191,10 +11026,10 @@
       </w:pPr>
     </w:p>
     <w:sectPr>
-      <w:headerReference w:type="default" r:id="rId9"/>
-      <w:footerReference w:type="default" r:id="rId10"/>
-      <w:headerReference w:type="first" r:id="rId11"/>
-      <w:footerReference w:type="first" r:id="rId12"/>
+      <w:headerReference w:type="default" r:id="rId10"/>
+      <w:footerReference w:type="default" r:id="rId11"/>
+      <w:headerReference w:type="first" r:id="rId12"/>
+      <w:footerReference w:type="first" r:id="rId13"/>
       <w:pgSz w:w="11906" w:h="16838"/>
       <w:pgMar w:top="1985" w:right="1134" w:bottom="1418" w:left="1134" w:header="567" w:footer="567" w:gutter="0"/>
       <w:pgNumType w:start="1"/>
@@ -10235,8 +11070,6 @@
     </w:r>
     <w:r>
       <w:tab/>
-    </w:r>
-    <w:r>
       <w:t>Gestione parcheggi</w:t>
     </w:r>
     <w:r>
@@ -10250,31 +11083,7 @@
     </w:r>
     <w:r>
       <w:tab/>
-      <w:t xml:space="preserve">Versione: </w:t>
-    </w:r>
-    <w:r>
-      <w:t>0</w:t>
-    </w:r>
-    <w:r>
-      <w:t>3</w:t>
-    </w:r>
-    <w:r>
-      <w:t>.0</w:t>
-    </w:r>
-    <w:r>
-      <w:t>9</w:t>
-    </w:r>
-    <w:r>
-      <w:t>.20</w:t>
-    </w:r>
-    <w:r>
-      <w:t>1</w:t>
-    </w:r>
-    <w:r>
-      <w:t>9</w:t>
-    </w:r>
-    <w:r>
-      <w:t xml:space="preserve"> </w:t>
+      <w:t xml:space="preserve">Versione: 03.09.2019 </w:t>
     </w:r>
   </w:p>
 </w:ftr>
@@ -10612,7 +11421,7 @@
                 <v:path o:extrusionok="f" gradientshapeok="t" o:connecttype="rect"/>
                 <o:lock v:ext="edit" aspectratio="t"/>
               </v:shapetype>
-              <v:shape id="_x0000_i1026" type="#_x0000_t75" style="width:47.75pt;height:47.75pt">
+              <v:shape id="_x0000_i1026" type="#_x0000_t75" style="width:47.65pt;height:47.65pt">
                 <v:imagedata r:id="rId1" o:title=""/>
               </v:shape>
             </w:pict>
@@ -10831,16 +11640,7 @@
               <w:sz w:val="24"/>
               <w:szCs w:val="24"/>
             </w:rPr>
-            <w:t>Documentazione G</w:t>
-          </w:r>
-          <w:r>
-            <w:rPr>
-              <w:rFonts w:cs="Arial"/>
-              <w:b/>
-              <w:sz w:val="24"/>
-              <w:szCs w:val="24"/>
-            </w:rPr>
-            <w:t>estione parcheggi</w:t>
+            <w:t>Documentazione Gestione parcheggi</w:t>
           </w:r>
         </w:p>
       </w:tc>
@@ -10962,7 +11762,7 @@
                 <v:path o:extrusionok="f" gradientshapeok="t" o:connecttype="rect"/>
                 <o:lock v:ext="edit" aspectratio="t"/>
               </v:shapetype>
-              <v:shape id="_x0000_i1027" type="#_x0000_t75" style="width:47.75pt;height:47.75pt">
+              <v:shape id="_x0000_i1027" type="#_x0000_t75" style="width:47.65pt;height:47.65pt">
                 <v:imagedata r:id="rId1" o:title=""/>
               </v:shape>
             </w:pict>
@@ -12469,6 +13269,232 @@
     </w:lvl>
   </w:abstractNum>
   <w:abstractNum w:abstractNumId="11" w15:restartNumberingAfterBreak="0">
+    <w:nsid w:val="339347B5"/>
+    <w:multiLevelType w:val="hybridMultilevel"/>
+    <w:tmpl w:val="61B4A386"/>
+    <w:lvl w:ilvl="0" w:tplc="08100001">
+      <w:start w:val="1"/>
+      <w:numFmt w:val="bullet"/>
+      <w:lvlText w:val=""/>
+      <w:lvlJc w:val="left"/>
+      <w:pPr>
+        <w:ind w:left="720" w:hanging="360"/>
+      </w:pPr>
+      <w:rPr>
+        <w:rFonts w:ascii="Symbol" w:hAnsi="Symbol" w:hint="default"/>
+      </w:rPr>
+    </w:lvl>
+    <w:lvl w:ilvl="1" w:tplc="08100003" w:tentative="1">
+      <w:start w:val="1"/>
+      <w:numFmt w:val="bullet"/>
+      <w:lvlText w:val="o"/>
+      <w:lvlJc w:val="left"/>
+      <w:pPr>
+        <w:ind w:left="1440" w:hanging="360"/>
+      </w:pPr>
+      <w:rPr>
+        <w:rFonts w:ascii="Courier New" w:hAnsi="Courier New" w:cs="Courier New" w:hint="default"/>
+      </w:rPr>
+    </w:lvl>
+    <w:lvl w:ilvl="2" w:tplc="08100005" w:tentative="1">
+      <w:start w:val="1"/>
+      <w:numFmt w:val="bullet"/>
+      <w:lvlText w:val=""/>
+      <w:lvlJc w:val="left"/>
+      <w:pPr>
+        <w:ind w:left="2160" w:hanging="360"/>
+      </w:pPr>
+      <w:rPr>
+        <w:rFonts w:ascii="Wingdings" w:hAnsi="Wingdings" w:hint="default"/>
+      </w:rPr>
+    </w:lvl>
+    <w:lvl w:ilvl="3" w:tplc="08100001" w:tentative="1">
+      <w:start w:val="1"/>
+      <w:numFmt w:val="bullet"/>
+      <w:lvlText w:val=""/>
+      <w:lvlJc w:val="left"/>
+      <w:pPr>
+        <w:ind w:left="2880" w:hanging="360"/>
+      </w:pPr>
+      <w:rPr>
+        <w:rFonts w:ascii="Symbol" w:hAnsi="Symbol" w:hint="default"/>
+      </w:rPr>
+    </w:lvl>
+    <w:lvl w:ilvl="4" w:tplc="08100003" w:tentative="1">
+      <w:start w:val="1"/>
+      <w:numFmt w:val="bullet"/>
+      <w:lvlText w:val="o"/>
+      <w:lvlJc w:val="left"/>
+      <w:pPr>
+        <w:ind w:left="3600" w:hanging="360"/>
+      </w:pPr>
+      <w:rPr>
+        <w:rFonts w:ascii="Courier New" w:hAnsi="Courier New" w:cs="Courier New" w:hint="default"/>
+      </w:rPr>
+    </w:lvl>
+    <w:lvl w:ilvl="5" w:tplc="08100005" w:tentative="1">
+      <w:start w:val="1"/>
+      <w:numFmt w:val="bullet"/>
+      <w:lvlText w:val=""/>
+      <w:lvlJc w:val="left"/>
+      <w:pPr>
+        <w:ind w:left="4320" w:hanging="360"/>
+      </w:pPr>
+      <w:rPr>
+        <w:rFonts w:ascii="Wingdings" w:hAnsi="Wingdings" w:hint="default"/>
+      </w:rPr>
+    </w:lvl>
+    <w:lvl w:ilvl="6" w:tplc="08100001" w:tentative="1">
+      <w:start w:val="1"/>
+      <w:numFmt w:val="bullet"/>
+      <w:lvlText w:val=""/>
+      <w:lvlJc w:val="left"/>
+      <w:pPr>
+        <w:ind w:left="5040" w:hanging="360"/>
+      </w:pPr>
+      <w:rPr>
+        <w:rFonts w:ascii="Symbol" w:hAnsi="Symbol" w:hint="default"/>
+      </w:rPr>
+    </w:lvl>
+    <w:lvl w:ilvl="7" w:tplc="08100003" w:tentative="1">
+      <w:start w:val="1"/>
+      <w:numFmt w:val="bullet"/>
+      <w:lvlText w:val="o"/>
+      <w:lvlJc w:val="left"/>
+      <w:pPr>
+        <w:ind w:left="5760" w:hanging="360"/>
+      </w:pPr>
+      <w:rPr>
+        <w:rFonts w:ascii="Courier New" w:hAnsi="Courier New" w:cs="Courier New" w:hint="default"/>
+      </w:rPr>
+    </w:lvl>
+    <w:lvl w:ilvl="8" w:tplc="08100005" w:tentative="1">
+      <w:start w:val="1"/>
+      <w:numFmt w:val="bullet"/>
+      <w:lvlText w:val=""/>
+      <w:lvlJc w:val="left"/>
+      <w:pPr>
+        <w:ind w:left="6480" w:hanging="360"/>
+      </w:pPr>
+      <w:rPr>
+        <w:rFonts w:ascii="Wingdings" w:hAnsi="Wingdings" w:hint="default"/>
+      </w:rPr>
+    </w:lvl>
+  </w:abstractNum>
+  <w:abstractNum w:abstractNumId="12" w15:restartNumberingAfterBreak="0">
+    <w:nsid w:val="41F2132B"/>
+    <w:multiLevelType w:val="hybridMultilevel"/>
+    <w:tmpl w:val="2D94CFB6"/>
+    <w:lvl w:ilvl="0" w:tplc="04100001">
+      <w:start w:val="1"/>
+      <w:numFmt w:val="bullet"/>
+      <w:lvlText w:val=""/>
+      <w:lvlJc w:val="left"/>
+      <w:pPr>
+        <w:ind w:left="720" w:hanging="360"/>
+      </w:pPr>
+      <w:rPr>
+        <w:rFonts w:ascii="Symbol" w:hAnsi="Symbol" w:hint="default"/>
+      </w:rPr>
+    </w:lvl>
+    <w:lvl w:ilvl="1" w:tplc="04100003" w:tentative="1">
+      <w:start w:val="1"/>
+      <w:numFmt w:val="bullet"/>
+      <w:lvlText w:val="o"/>
+      <w:lvlJc w:val="left"/>
+      <w:pPr>
+        <w:ind w:left="1440" w:hanging="360"/>
+      </w:pPr>
+      <w:rPr>
+        <w:rFonts w:ascii="Courier New" w:hAnsi="Courier New" w:cs="Courier New" w:hint="default"/>
+      </w:rPr>
+    </w:lvl>
+    <w:lvl w:ilvl="2" w:tplc="04100005" w:tentative="1">
+      <w:start w:val="1"/>
+      <w:numFmt w:val="bullet"/>
+      <w:lvlText w:val=""/>
+      <w:lvlJc w:val="left"/>
+      <w:pPr>
+        <w:ind w:left="2160" w:hanging="360"/>
+      </w:pPr>
+      <w:rPr>
+        <w:rFonts w:ascii="Wingdings" w:hAnsi="Wingdings" w:hint="default"/>
+      </w:rPr>
+    </w:lvl>
+    <w:lvl w:ilvl="3" w:tplc="04100001" w:tentative="1">
+      <w:start w:val="1"/>
+      <w:numFmt w:val="bullet"/>
+      <w:lvlText w:val=""/>
+      <w:lvlJc w:val="left"/>
+      <w:pPr>
+        <w:ind w:left="2880" w:hanging="360"/>
+      </w:pPr>
+      <w:rPr>
+        <w:rFonts w:ascii="Symbol" w:hAnsi="Symbol" w:hint="default"/>
+      </w:rPr>
+    </w:lvl>
+    <w:lvl w:ilvl="4" w:tplc="04100003" w:tentative="1">
+      <w:start w:val="1"/>
+      <w:numFmt w:val="bullet"/>
+      <w:lvlText w:val="o"/>
+      <w:lvlJc w:val="left"/>
+      <w:pPr>
+        <w:ind w:left="3600" w:hanging="360"/>
+      </w:pPr>
+      <w:rPr>
+        <w:rFonts w:ascii="Courier New" w:hAnsi="Courier New" w:cs="Courier New" w:hint="default"/>
+      </w:rPr>
+    </w:lvl>
+    <w:lvl w:ilvl="5" w:tplc="04100005" w:tentative="1">
+      <w:start w:val="1"/>
+      <w:numFmt w:val="bullet"/>
+      <w:lvlText w:val=""/>
+      <w:lvlJc w:val="left"/>
+      <w:pPr>
+        <w:ind w:left="4320" w:hanging="360"/>
+      </w:pPr>
+      <w:rPr>
+        <w:rFonts w:ascii="Wingdings" w:hAnsi="Wingdings" w:hint="default"/>
+      </w:rPr>
+    </w:lvl>
+    <w:lvl w:ilvl="6" w:tplc="04100001" w:tentative="1">
+      <w:start w:val="1"/>
+      <w:numFmt w:val="bullet"/>
+      <w:lvlText w:val=""/>
+      <w:lvlJc w:val="left"/>
+      <w:pPr>
+        <w:ind w:left="5040" w:hanging="360"/>
+      </w:pPr>
+      <w:rPr>
+        <w:rFonts w:ascii="Symbol" w:hAnsi="Symbol" w:hint="default"/>
+      </w:rPr>
+    </w:lvl>
+    <w:lvl w:ilvl="7" w:tplc="04100003" w:tentative="1">
+      <w:start w:val="1"/>
+      <w:numFmt w:val="bullet"/>
+      <w:lvlText w:val="o"/>
+      <w:lvlJc w:val="left"/>
+      <w:pPr>
+        <w:ind w:left="5760" w:hanging="360"/>
+      </w:pPr>
+      <w:rPr>
+        <w:rFonts w:ascii="Courier New" w:hAnsi="Courier New" w:cs="Courier New" w:hint="default"/>
+      </w:rPr>
+    </w:lvl>
+    <w:lvl w:ilvl="8" w:tplc="04100005" w:tentative="1">
+      <w:start w:val="1"/>
+      <w:numFmt w:val="bullet"/>
+      <w:lvlText w:val=""/>
+      <w:lvlJc w:val="left"/>
+      <w:pPr>
+        <w:ind w:left="6480" w:hanging="360"/>
+      </w:pPr>
+      <w:rPr>
+        <w:rFonts w:ascii="Wingdings" w:hAnsi="Wingdings" w:hint="default"/>
+      </w:rPr>
+    </w:lvl>
+  </w:abstractNum>
+  <w:abstractNum w:abstractNumId="13" w15:restartNumberingAfterBreak="0">
     <w:nsid w:val="57C86EE7"/>
     <w:multiLevelType w:val="multilevel"/>
     <w:tmpl w:val="4DE6CDEC"/>
@@ -12617,7 +13643,7 @@
       </w:rPr>
     </w:lvl>
   </w:abstractNum>
-  <w:abstractNum w:abstractNumId="12" w15:restartNumberingAfterBreak="0">
+  <w:abstractNum w:abstractNumId="14" w15:restartNumberingAfterBreak="0">
     <w:nsid w:val="652809B9"/>
     <w:multiLevelType w:val="hybridMultilevel"/>
     <w:tmpl w:val="C10EC632"/>
@@ -12730,7 +13756,7 @@
       </w:rPr>
     </w:lvl>
   </w:abstractNum>
-  <w:abstractNum w:abstractNumId="13" w15:restartNumberingAfterBreak="0">
+  <w:abstractNum w:abstractNumId="15" w15:restartNumberingAfterBreak="0">
     <w:nsid w:val="66871ECE"/>
     <w:multiLevelType w:val="hybridMultilevel"/>
     <w:tmpl w:val="7F74FC56"/>
@@ -12846,7 +13872,7 @@
       </w:pPr>
     </w:lvl>
   </w:abstractNum>
-  <w:abstractNum w:abstractNumId="14" w15:restartNumberingAfterBreak="0">
+  <w:abstractNum w:abstractNumId="16" w15:restartNumberingAfterBreak="0">
     <w:nsid w:val="6ABE5228"/>
     <w:multiLevelType w:val="hybridMultilevel"/>
     <w:tmpl w:val="089EE6D8"/>
@@ -12962,7 +13988,7 @@
       </w:pPr>
     </w:lvl>
   </w:abstractNum>
-  <w:abstractNum w:abstractNumId="15" w15:restartNumberingAfterBreak="0">
+  <w:abstractNum w:abstractNumId="17" w15:restartNumberingAfterBreak="0">
     <w:nsid w:val="6C1D7334"/>
     <w:multiLevelType w:val="hybridMultilevel"/>
     <w:tmpl w:val="7F20929C"/>
@@ -13078,7 +14104,7 @@
       </w:pPr>
     </w:lvl>
   </w:abstractNum>
-  <w:abstractNum w:abstractNumId="16" w15:restartNumberingAfterBreak="0">
+  <w:abstractNum w:abstractNumId="18" w15:restartNumberingAfterBreak="0">
     <w:nsid w:val="72904C79"/>
     <w:multiLevelType w:val="hybridMultilevel"/>
     <w:tmpl w:val="EB328896"/>
@@ -13218,7 +14244,7 @@
       </w:rPr>
     </w:lvl>
   </w:abstractNum>
-  <w:abstractNum w:abstractNumId="17" w15:restartNumberingAfterBreak="0">
+  <w:abstractNum w:abstractNumId="19" w15:restartNumberingAfterBreak="0">
     <w:nsid w:val="7ACC392C"/>
     <w:multiLevelType w:val="hybridMultilevel"/>
     <w:tmpl w:val="F282F7F0"/>
@@ -13358,7 +14384,7 @@
       </w:rPr>
     </w:lvl>
   </w:abstractNum>
-  <w:abstractNum w:abstractNumId="18" w15:restartNumberingAfterBreak="0">
+  <w:abstractNum w:abstractNumId="20" w15:restartNumberingAfterBreak="0">
     <w:nsid w:val="7CD54937"/>
     <w:multiLevelType w:val="hybridMultilevel"/>
     <w:tmpl w:val="1AB0305A"/>
@@ -13499,7 +14525,7 @@
     </w:lvl>
   </w:abstractNum>
   <w:num w:numId="1">
-    <w:abstractNumId w:val="11"/>
+    <w:abstractNumId w:val="13"/>
   </w:num>
   <w:num w:numId="2">
     <w:abstractNumId w:val="3"/>
@@ -13514,22 +14540,22 @@
     <w:abstractNumId w:val="4"/>
   </w:num>
   <w:num w:numId="6">
-    <w:abstractNumId w:val="13"/>
+    <w:abstractNumId w:val="15"/>
   </w:num>
   <w:num w:numId="7">
     <w:abstractNumId w:val="9"/>
   </w:num>
   <w:num w:numId="8">
-    <w:abstractNumId w:val="14"/>
+    <w:abstractNumId w:val="16"/>
   </w:num>
   <w:num w:numId="9">
     <w:abstractNumId w:val="0"/>
   </w:num>
   <w:num w:numId="10">
-    <w:abstractNumId w:val="16"/>
+    <w:abstractNumId w:val="18"/>
   </w:num>
   <w:num w:numId="11">
-    <w:abstractNumId w:val="17"/>
+    <w:abstractNumId w:val="19"/>
   </w:num>
   <w:num w:numId="12">
     <w:abstractNumId w:val="5"/>
@@ -13538,43 +14564,49 @@
     <w:abstractNumId w:val="2"/>
   </w:num>
   <w:num w:numId="14">
-    <w:abstractNumId w:val="18"/>
+    <w:abstractNumId w:val="20"/>
   </w:num>
   <w:num w:numId="15">
     <w:abstractNumId w:val="7"/>
   </w:num>
   <w:num w:numId="16">
-    <w:abstractNumId w:val="11"/>
+    <w:abstractNumId w:val="13"/>
   </w:num>
   <w:num w:numId="17">
-    <w:abstractNumId w:val="15"/>
+    <w:abstractNumId w:val="17"/>
   </w:num>
   <w:num w:numId="18">
-    <w:abstractNumId w:val="11"/>
+    <w:abstractNumId w:val="13"/>
   </w:num>
   <w:num w:numId="19">
-    <w:abstractNumId w:val="11"/>
+    <w:abstractNumId w:val="13"/>
   </w:num>
   <w:num w:numId="20">
-    <w:abstractNumId w:val="11"/>
+    <w:abstractNumId w:val="13"/>
   </w:num>
   <w:num w:numId="21">
-    <w:abstractNumId w:val="11"/>
+    <w:abstractNumId w:val="13"/>
   </w:num>
   <w:num w:numId="22">
-    <w:abstractNumId w:val="11"/>
+    <w:abstractNumId w:val="13"/>
   </w:num>
   <w:num w:numId="23">
-    <w:abstractNumId w:val="12"/>
+    <w:abstractNumId w:val="14"/>
   </w:num>
   <w:num w:numId="24">
-    <w:abstractNumId w:val="11"/>
+    <w:abstractNumId w:val="13"/>
   </w:num>
   <w:num w:numId="25">
     <w:abstractNumId w:val="6"/>
   </w:num>
   <w:num w:numId="26">
     <w:abstractNumId w:val="10"/>
+  </w:num>
+  <w:num w:numId="27">
+    <w:abstractNumId w:val="12"/>
+  </w:num>
+  <w:num w:numId="28">
+    <w:abstractNumId w:val="11"/>
   </w:num>
   <w:numIdMacAtCleanup w:val="14"/>
 </w:numbering>
@@ -14826,7 +15858,7 @@
 </file>
 
 <file path=customXml/itemProps1.xml><?xml version="1.0" encoding="utf-8"?>
-<ds:datastoreItem xmlns:ds="http://schemas.openxmlformats.org/officeDocument/2006/customXml" ds:itemID="{8CF339D3-EC70-4540-97DD-24A7548A1EB2}">
+<ds:datastoreItem xmlns:ds="http://schemas.openxmlformats.org/officeDocument/2006/customXml" ds:itemID="{A8A231CC-B62C-41E6-8DE0-B33A55563796}">
   <ds:schemaRefs>
     <ds:schemaRef ds:uri="http://schemas.openxmlformats.org/officeDocument/2006/bibliography"/>
   </ds:schemaRefs>

</xml_diff>